<commit_message>
final push for part 2
</commit_message>
<xml_diff>
--- a/process_document.docx
+++ b/process_document.docx
@@ -4,184 +4,1398 @@
   <w:body>
     <w:p>
       <w:pPr>
-        <w:rPr>
-          <w:lang w:val="en-US"/>
-        </w:rPr>
-      </w:pPr>
-      <w:r>
-        <w:rPr>
+        <w:spacing w:line="360" w:lineRule="auto"/>
+        <w:rPr>
+          <w:rFonts w:ascii="Arial" w:hAnsi="Arial" w:cs="Arial"/>
+          <w:sz w:val="24"/>
+          <w:szCs w:val="24"/>
+          <w:lang w:val="en-US"/>
+        </w:rPr>
+      </w:pPr>
+    </w:p>
+    <w:p>
+      <w:pPr>
+        <w:spacing w:line="360" w:lineRule="auto"/>
+        <w:jc w:val="center"/>
+        <w:rPr>
+          <w:rFonts w:ascii="Arial" w:hAnsi="Arial" w:cs="Arial"/>
+          <w:sz w:val="24"/>
+          <w:szCs w:val="24"/>
+          <w:lang w:val="en-US"/>
+        </w:rPr>
+      </w:pPr>
+      <w:r>
+        <w:rPr>
+          <w:rFonts w:ascii="Arial" w:hAnsi="Arial" w:cs="Arial"/>
+          <w:sz w:val="24"/>
+          <w:szCs w:val="24"/>
+          <w:lang w:val="en-US"/>
+        </w:rPr>
+        <w:t>Cloud Development</w:t>
+      </w:r>
+    </w:p>
+    <w:p>
+      <w:pPr>
+        <w:spacing w:line="360" w:lineRule="auto"/>
+        <w:jc w:val="center"/>
+        <w:rPr>
+          <w:rFonts w:ascii="Arial" w:hAnsi="Arial" w:cs="Arial"/>
+          <w:sz w:val="24"/>
+          <w:szCs w:val="24"/>
+          <w:lang w:val="en-US"/>
+        </w:rPr>
+      </w:pPr>
+    </w:p>
+    <w:p>
+      <w:pPr>
+        <w:spacing w:line="360" w:lineRule="auto"/>
+        <w:jc w:val="center"/>
+        <w:rPr>
+          <w:rFonts w:ascii="Arial" w:hAnsi="Arial" w:cs="Arial"/>
+          <w:sz w:val="24"/>
+          <w:szCs w:val="24"/>
+          <w:lang w:val="en-US"/>
+        </w:rPr>
+      </w:pPr>
+      <w:r>
+        <w:rPr>
+          <w:rFonts w:ascii="Arial" w:hAnsi="Arial" w:cs="Arial"/>
+          <w:sz w:val="24"/>
+          <w:szCs w:val="24"/>
+          <w:lang w:val="en-US"/>
+        </w:rPr>
+        <w:t>CLDV6211</w:t>
+      </w:r>
+    </w:p>
+    <w:p>
+      <w:pPr>
+        <w:spacing w:line="360" w:lineRule="auto"/>
+        <w:jc w:val="center"/>
+        <w:rPr>
+          <w:rFonts w:ascii="Arial" w:hAnsi="Arial" w:cs="Arial"/>
+          <w:sz w:val="24"/>
+          <w:szCs w:val="24"/>
+          <w:lang w:val="en-US"/>
+        </w:rPr>
+      </w:pPr>
+    </w:p>
+    <w:p>
+      <w:pPr>
+        <w:spacing w:line="360" w:lineRule="auto"/>
+        <w:jc w:val="center"/>
+        <w:rPr>
+          <w:rFonts w:ascii="Arial" w:hAnsi="Arial" w:cs="Arial"/>
+          <w:sz w:val="24"/>
+          <w:szCs w:val="24"/>
+          <w:lang w:val="en-US"/>
+        </w:rPr>
+      </w:pPr>
+      <w:r>
+        <w:rPr>
+          <w:rFonts w:ascii="Arial" w:hAnsi="Arial" w:cs="Arial"/>
+          <w:sz w:val="24"/>
+          <w:szCs w:val="24"/>
+          <w:lang w:val="en-US"/>
+        </w:rPr>
+        <w:t xml:space="preserve">Mr. </w:t>
+      </w:r>
+      <w:proofErr w:type="gramStart"/>
+      <w:r>
+        <w:rPr>
+          <w:rFonts w:ascii="Arial" w:hAnsi="Arial" w:cs="Arial"/>
+          <w:sz w:val="24"/>
+          <w:szCs w:val="24"/>
+          <w:lang w:val="en-US"/>
+        </w:rPr>
+        <w:t>Leshaba,Isaac</w:t>
+      </w:r>
+      <w:proofErr w:type="gramEnd"/>
+    </w:p>
+    <w:p>
+      <w:pPr>
+        <w:spacing w:line="360" w:lineRule="auto"/>
+        <w:jc w:val="center"/>
+        <w:rPr>
+          <w:rFonts w:ascii="Arial" w:hAnsi="Arial" w:cs="Arial"/>
+          <w:sz w:val="24"/>
+          <w:szCs w:val="24"/>
+          <w:lang w:val="en-US"/>
+        </w:rPr>
+      </w:pPr>
+    </w:p>
+    <w:p>
+      <w:pPr>
+        <w:spacing w:line="360" w:lineRule="auto"/>
+        <w:jc w:val="center"/>
+        <w:rPr>
+          <w:rFonts w:ascii="Arial" w:hAnsi="Arial" w:cs="Arial"/>
+          <w:sz w:val="24"/>
+          <w:szCs w:val="24"/>
+          <w:lang w:val="en-US"/>
+        </w:rPr>
+      </w:pPr>
+      <w:r>
+        <w:rPr>
+          <w:rFonts w:ascii="Arial" w:hAnsi="Arial" w:cs="Arial"/>
+          <w:sz w:val="24"/>
+          <w:szCs w:val="24"/>
+          <w:lang w:val="en-US"/>
+        </w:rPr>
+        <w:t>Part 2</w:t>
+      </w:r>
+    </w:p>
+    <w:p>
+      <w:pPr>
+        <w:spacing w:line="360" w:lineRule="auto"/>
+        <w:jc w:val="center"/>
+        <w:rPr>
+          <w:rFonts w:ascii="Arial" w:hAnsi="Arial" w:cs="Arial"/>
+          <w:sz w:val="24"/>
+          <w:szCs w:val="24"/>
+          <w:lang w:val="en-US"/>
+        </w:rPr>
+      </w:pPr>
+    </w:p>
+    <w:p>
+      <w:pPr>
+        <w:spacing w:line="360" w:lineRule="auto"/>
+        <w:jc w:val="center"/>
+        <w:rPr>
+          <w:rFonts w:ascii="Arial" w:hAnsi="Arial" w:cs="Arial"/>
+          <w:sz w:val="24"/>
+          <w:szCs w:val="24"/>
+          <w:lang w:val="en-US"/>
+        </w:rPr>
+      </w:pPr>
+      <w:r>
+        <w:rPr>
+          <w:rFonts w:ascii="Arial" w:hAnsi="Arial" w:cs="Arial"/>
+          <w:sz w:val="24"/>
+          <w:szCs w:val="24"/>
+          <w:lang w:val="en-US"/>
+        </w:rPr>
+        <w:t>ST10259834</w:t>
+      </w:r>
+    </w:p>
+    <w:p>
+      <w:pPr>
+        <w:spacing w:line="360" w:lineRule="auto"/>
+        <w:jc w:val="center"/>
+        <w:rPr>
+          <w:rFonts w:ascii="Arial" w:hAnsi="Arial" w:cs="Arial"/>
           <w:b/>
           <w:bCs/>
-          <w:lang w:val="en-US"/>
-        </w:rPr>
-        <w:t>1. How Azure Cognitive Search Differs from Traditional Search Engines</w:t>
-      </w:r>
-    </w:p>
-    <w:p>
-      <w:pPr>
-        <w:rPr>
-          <w:lang w:val="en-US"/>
-        </w:rPr>
-      </w:pPr>
-      <w:r>
-        <w:rPr>
-          <w:lang w:val="en-US"/>
-        </w:rPr>
-        <w:t>Azure Cognitive Search offers a more advanced and intuitive way to explore data compared to traditional search engines. Rather than simply matching exact keywords, it uses artificial intelligence—such as natural language processing, semantic search, and OCR—to understand what users are really looking for, even if their wording is imprecise (Microsoft, n.d.). This gives it a significant edge in environments that deal with unstructured or text-heavy data.</w:t>
-      </w:r>
-    </w:p>
-    <w:p>
-      <w:pPr>
-        <w:rPr>
-          <w:lang w:val="en-US"/>
-        </w:rPr>
-      </w:pPr>
-      <w:r>
-        <w:rPr>
-          <w:lang w:val="en-US"/>
-        </w:rPr>
-        <w:t>Take, for instance, a scenario in e-commerce where customers search for products without using the exact terms listed in a catalog. With Cognitive Search, the system can still understand and suggest the most relevant results, improving the user experience and increasing engagement (Dev4Side, n.d.). Similarly, organizations in healthcare, law, or education can process and surface useful information from enormous volumes of documents much more efficiently.</w:t>
-      </w:r>
-    </w:p>
-    <w:p>
-      <w:pPr>
-        <w:rPr>
-          <w:lang w:val="en-US"/>
-        </w:rPr>
-      </w:pPr>
-      <w:r>
-        <w:rPr>
-          <w:lang w:val="en-US"/>
-        </w:rPr>
-        <w:t>That said, there are a few downsides. Azure Cognitive Search does have some limitations, such as a cap on the number of indexable fields and the inability to perform complex relational queries like SQL joins. Also, as you scale and begin to rely more heavily on AI features, costs can rise significantly (Microsoft, n.d.; Sitecore, n.d.). The good news is that with proper index design, filtering, and thoughtful scaling, many of these drawbacks can be minimized.</w:t>
-      </w:r>
-    </w:p>
-    <w:p>
-      <w:pPr>
-        <w:rPr>
-          <w:lang w:val="en-US"/>
-        </w:rPr>
-      </w:pPr>
-      <w:r>
-        <w:rPr>
-          <w:lang w:val="en-US"/>
-        </w:rPr>
-        <w:pict w14:anchorId="3E50220E">
-          <v:rect id="_x0000_i1037" style="width:0;height:1.5pt" o:hralign="center" o:hrstd="t" o:hr="t" fillcolor="#a0a0a0" stroked="f"/>
-        </w:pict>
-      </w:r>
-    </w:p>
-    <w:p>
-      <w:pPr>
-        <w:rPr>
-          <w:lang w:val="en-US"/>
-        </w:rPr>
-      </w:pPr>
-      <w:r>
-        <w:rPr>
+          <w:sz w:val="24"/>
+          <w:szCs w:val="24"/>
+          <w:lang w:val="en-US"/>
+        </w:rPr>
+      </w:pPr>
+    </w:p>
+    <w:p>
+      <w:pPr>
+        <w:rPr>
+          <w:rFonts w:ascii="Arial" w:hAnsi="Arial" w:cs="Arial"/>
           <w:b/>
           <w:bCs/>
-          <w:lang w:val="en-US"/>
-        </w:rPr>
-        <w:t>2. Why Database Normalization Matters in Cloud-Based Environments Like Azure</w:t>
-      </w:r>
-    </w:p>
-    <w:p>
-      <w:pPr>
-        <w:rPr>
-          <w:lang w:val="en-US"/>
-        </w:rPr>
-      </w:pPr>
-      <w:r>
-        <w:rPr>
-          <w:lang w:val="en-US"/>
-        </w:rPr>
-        <w:t>In a cloud setting like Azure, database normalization plays a key role in managing data efficiently. By organizing data into structured tables and eliminating unnecessary duplication, normalization ensures that information is consistent and easy to update. This approach is especially beneficial when operating in the cloud, where optimized storage and clean data management translate directly into cost and performance benefits (GeeksforGeeks, n.d.).</w:t>
-      </w:r>
-    </w:p>
-    <w:p>
-      <w:pPr>
-        <w:rPr>
-          <w:lang w:val="en-US"/>
-        </w:rPr>
-      </w:pPr>
-      <w:r>
-        <w:rPr>
-          <w:lang w:val="en-US"/>
-        </w:rPr>
-        <w:t xml:space="preserve">For systems that rely heavily on transactions—like banking apps or inventory management—normalization helps avoid data anomalies and keeps everything accurate across the board. However, it’s not a one-size-fits-all solution. In analytical or reporting-heavy environments, normalized databases can lead to performance issues due to the multiple </w:t>
-      </w:r>
-      <w:proofErr w:type="gramStart"/>
-      <w:r>
-        <w:rPr>
-          <w:lang w:val="en-US"/>
-        </w:rPr>
-        <w:t>table</w:t>
-      </w:r>
-      <w:proofErr w:type="gramEnd"/>
-      <w:r>
-        <w:rPr>
-          <w:lang w:val="en-US"/>
-        </w:rPr>
-        <w:t xml:space="preserve"> </w:t>
-      </w:r>
-      <w:proofErr w:type="gramStart"/>
-      <w:r>
-        <w:rPr>
-          <w:lang w:val="en-US"/>
-        </w:rPr>
-        <w:t>joins</w:t>
-      </w:r>
-      <w:proofErr w:type="gramEnd"/>
-      <w:r>
-        <w:rPr>
-          <w:lang w:val="en-US"/>
-        </w:rPr>
-        <w:t xml:space="preserve"> needed to retrieve data. In these cases, a denormalized structure—where some redundancy is introduced intentionally—can improve query speed and simplify read operations (CodiLime, n.d.).</w:t>
-      </w:r>
-    </w:p>
-    <w:p>
-      <w:pPr>
-        <w:rPr>
-          <w:lang w:val="en-US"/>
-        </w:rPr>
-      </w:pPr>
-      <w:r>
-        <w:rPr>
-          <w:lang w:val="en-US"/>
-        </w:rPr>
-        <w:t>Ultimately, the choice between normalization and denormalization comes down to the specific demands of the application. Azure provides the tools to support both approaches, letting developers strike a balance between performance and integrity. Whether you're aiming for fast analytics or rock-solid transactional consistency, the cloud infrastructure allows for a flexible and thoughtful database design (Microsoft, n.d.; CodiLime, n.d.).</w:t>
-      </w:r>
-    </w:p>
-    <w:p>
-      <w:pPr>
-        <w:rPr>
-          <w:lang w:val="en-US"/>
-        </w:rPr>
-      </w:pPr>
-      <w:r>
-        <w:rPr>
-          <w:lang w:val="en-US"/>
-        </w:rPr>
-        <w:pict w14:anchorId="23373BB2">
-          <v:rect id="_x0000_i1038" style="width:0;height:1.5pt" o:hralign="center" o:hrstd="t" o:hr="t" fillcolor="#a0a0a0" stroked="f"/>
-        </w:pict>
-      </w:r>
-    </w:p>
-    <w:p>
-      <w:pPr>
-        <w:rPr>
-          <w:lang w:val="en-US"/>
-        </w:rPr>
-      </w:pPr>
-      <w:r>
-        <w:rPr>
+          <w:sz w:val="24"/>
+          <w:szCs w:val="24"/>
+          <w:lang w:val="en-US"/>
+        </w:rPr>
+      </w:pPr>
+      <w:r>
+        <w:rPr>
+          <w:rFonts w:ascii="Arial" w:hAnsi="Arial" w:cs="Arial"/>
           <w:b/>
           <w:bCs/>
-          <w:lang w:val="en-US"/>
-        </w:rPr>
+          <w:sz w:val="24"/>
+          <w:szCs w:val="24"/>
+          <w:lang w:val="en-US"/>
+        </w:rPr>
+        <w:br w:type="page"/>
+      </w:r>
+    </w:p>
+    <w:sdt>
+      <w:sdtPr>
+        <w:id w:val="126834268"/>
+        <w:docPartObj>
+          <w:docPartGallery w:val="Table of Contents"/>
+          <w:docPartUnique/>
+        </w:docPartObj>
+      </w:sdtPr>
+      <w:sdtEndPr>
+        <w:rPr>
+          <w:rFonts w:asciiTheme="minorHAnsi" w:eastAsiaTheme="minorHAnsi" w:hAnsiTheme="minorHAnsi" w:cstheme="minorBidi"/>
+          <w:b/>
+          <w:bCs/>
+          <w:noProof/>
+          <w:color w:val="auto"/>
+          <w:kern w:val="2"/>
+          <w:sz w:val="22"/>
+          <w:szCs w:val="22"/>
+          <w:lang w:val="en-ZA"/>
+          <w14:ligatures w14:val="standardContextual"/>
+        </w:rPr>
+      </w:sdtEndPr>
+      <w:sdtContent>
+        <w:p>
+          <w:pPr>
+            <w:pStyle w:val="TOCHeading"/>
+          </w:pPr>
+          <w:r>
+            <w:t>Contents</w:t>
+          </w:r>
+        </w:p>
+        <w:p>
+          <w:pPr>
+            <w:pStyle w:val="TOC1"/>
+            <w:tabs>
+              <w:tab w:val="right" w:leader="dot" w:pos="9350"/>
+            </w:tabs>
+            <w:rPr>
+              <w:noProof/>
+            </w:rPr>
+          </w:pPr>
+          <w:r>
+            <w:fldChar w:fldCharType="begin"/>
+          </w:r>
+          <w:r>
+            <w:instrText xml:space="preserve"> TOC \o "1-3" \h \z \u </w:instrText>
+          </w:r>
+          <w:r>
+            <w:fldChar w:fldCharType="separate"/>
+          </w:r>
+          <w:hyperlink w:anchor="_Toc198064976" w:history="1">
+            <w:r>
+              <w:rPr>
+                <w:rStyle w:val="Hyperlink"/>
+                <w:noProof/>
+                <w:lang w:val="en-US"/>
+              </w:rPr>
+              <w:t>GitHub link</w:t>
+            </w:r>
+            <w:r>
+              <w:rPr>
+                <w:noProof/>
+                <w:webHidden/>
+              </w:rPr>
+              <w:tab/>
+            </w:r>
+            <w:r>
+              <w:rPr>
+                <w:noProof/>
+                <w:webHidden/>
+              </w:rPr>
+              <w:fldChar w:fldCharType="begin"/>
+            </w:r>
+            <w:r>
+              <w:rPr>
+                <w:noProof/>
+                <w:webHidden/>
+              </w:rPr>
+              <w:instrText xml:space="preserve"> PAGEREF _Toc198064976 \h </w:instrText>
+            </w:r>
+            <w:r>
+              <w:rPr>
+                <w:noProof/>
+                <w:webHidden/>
+              </w:rPr>
+            </w:r>
+            <w:r>
+              <w:rPr>
+                <w:noProof/>
+                <w:webHidden/>
+              </w:rPr>
+              <w:fldChar w:fldCharType="separate"/>
+            </w:r>
+            <w:r>
+              <w:rPr>
+                <w:noProof/>
+                <w:webHidden/>
+              </w:rPr>
+              <w:t>3</w:t>
+            </w:r>
+            <w:r>
+              <w:rPr>
+                <w:noProof/>
+                <w:webHidden/>
+              </w:rPr>
+              <w:fldChar w:fldCharType="end"/>
+            </w:r>
+          </w:hyperlink>
+        </w:p>
+        <w:p>
+          <w:pPr>
+            <w:pStyle w:val="TOC1"/>
+            <w:tabs>
+              <w:tab w:val="right" w:leader="dot" w:pos="9350"/>
+            </w:tabs>
+            <w:rPr>
+              <w:noProof/>
+            </w:rPr>
+          </w:pPr>
+          <w:hyperlink w:anchor="_Toc198064977" w:history="1">
+            <w:r>
+              <w:rPr>
+                <w:rStyle w:val="Hyperlink"/>
+                <w:noProof/>
+                <w:lang w:val="en-US"/>
+              </w:rPr>
+              <w:t>Web App Link</w:t>
+            </w:r>
+            <w:r>
+              <w:rPr>
+                <w:noProof/>
+                <w:webHidden/>
+              </w:rPr>
+              <w:tab/>
+            </w:r>
+            <w:r>
+              <w:rPr>
+                <w:noProof/>
+                <w:webHidden/>
+              </w:rPr>
+              <w:fldChar w:fldCharType="begin"/>
+            </w:r>
+            <w:r>
+              <w:rPr>
+                <w:noProof/>
+                <w:webHidden/>
+              </w:rPr>
+              <w:instrText xml:space="preserve"> PAGEREF _Toc198064977 \h </w:instrText>
+            </w:r>
+            <w:r>
+              <w:rPr>
+                <w:noProof/>
+                <w:webHidden/>
+              </w:rPr>
+            </w:r>
+            <w:r>
+              <w:rPr>
+                <w:noProof/>
+                <w:webHidden/>
+              </w:rPr>
+              <w:fldChar w:fldCharType="separate"/>
+            </w:r>
+            <w:r>
+              <w:rPr>
+                <w:noProof/>
+                <w:webHidden/>
+              </w:rPr>
+              <w:t>3</w:t>
+            </w:r>
+            <w:r>
+              <w:rPr>
+                <w:noProof/>
+                <w:webHidden/>
+              </w:rPr>
+              <w:fldChar w:fldCharType="end"/>
+            </w:r>
+          </w:hyperlink>
+        </w:p>
+        <w:p>
+          <w:pPr>
+            <w:pStyle w:val="TOC1"/>
+            <w:tabs>
+              <w:tab w:val="right" w:leader="dot" w:pos="9350"/>
+            </w:tabs>
+            <w:rPr>
+              <w:noProof/>
+            </w:rPr>
+          </w:pPr>
+          <w:hyperlink w:anchor="_Toc198064978" w:history="1">
+            <w:r>
+              <w:rPr>
+                <w:rStyle w:val="Hyperlink"/>
+                <w:noProof/>
+                <w:lang w:val="en-US"/>
+              </w:rPr>
+              <w:t>Screenshots</w:t>
+            </w:r>
+            <w:r>
+              <w:rPr>
+                <w:noProof/>
+                <w:webHidden/>
+              </w:rPr>
+              <w:tab/>
+            </w:r>
+            <w:r>
+              <w:rPr>
+                <w:noProof/>
+                <w:webHidden/>
+              </w:rPr>
+              <w:fldChar w:fldCharType="begin"/>
+            </w:r>
+            <w:r>
+              <w:rPr>
+                <w:noProof/>
+                <w:webHidden/>
+              </w:rPr>
+              <w:instrText xml:space="preserve"> PAGEREF _Toc198064978 \h </w:instrText>
+            </w:r>
+            <w:r>
+              <w:rPr>
+                <w:noProof/>
+                <w:webHidden/>
+              </w:rPr>
+            </w:r>
+            <w:r>
+              <w:rPr>
+                <w:noProof/>
+                <w:webHidden/>
+              </w:rPr>
+              <w:fldChar w:fldCharType="separate"/>
+            </w:r>
+            <w:r>
+              <w:rPr>
+                <w:noProof/>
+                <w:webHidden/>
+              </w:rPr>
+              <w:t>3</w:t>
+            </w:r>
+            <w:r>
+              <w:rPr>
+                <w:noProof/>
+                <w:webHidden/>
+              </w:rPr>
+              <w:fldChar w:fldCharType="end"/>
+            </w:r>
+          </w:hyperlink>
+        </w:p>
+        <w:p>
+          <w:pPr>
+            <w:pStyle w:val="TOC1"/>
+            <w:tabs>
+              <w:tab w:val="right" w:leader="dot" w:pos="9350"/>
+            </w:tabs>
+            <w:rPr>
+              <w:noProof/>
+            </w:rPr>
+          </w:pPr>
+          <w:hyperlink w:anchor="_Toc198064979" w:history="1">
+            <w:r>
+              <w:rPr>
+                <w:rStyle w:val="Hyperlink"/>
+                <w:noProof/>
+                <w:lang w:val="en-US"/>
+              </w:rPr>
+              <w:t>Theory Questions</w:t>
+            </w:r>
+            <w:r>
+              <w:rPr>
+                <w:noProof/>
+                <w:webHidden/>
+              </w:rPr>
+              <w:tab/>
+            </w:r>
+            <w:r>
+              <w:rPr>
+                <w:noProof/>
+                <w:webHidden/>
+              </w:rPr>
+              <w:fldChar w:fldCharType="begin"/>
+            </w:r>
+            <w:r>
+              <w:rPr>
+                <w:noProof/>
+                <w:webHidden/>
+              </w:rPr>
+              <w:instrText xml:space="preserve"> PAGEREF _Toc198064979 \h </w:instrText>
+            </w:r>
+            <w:r>
+              <w:rPr>
+                <w:noProof/>
+                <w:webHidden/>
+              </w:rPr>
+            </w:r>
+            <w:r>
+              <w:rPr>
+                <w:noProof/>
+                <w:webHidden/>
+              </w:rPr>
+              <w:fldChar w:fldCharType="separate"/>
+            </w:r>
+            <w:r>
+              <w:rPr>
+                <w:noProof/>
+                <w:webHidden/>
+              </w:rPr>
+              <w:t>5</w:t>
+            </w:r>
+            <w:r>
+              <w:rPr>
+                <w:noProof/>
+                <w:webHidden/>
+              </w:rPr>
+              <w:fldChar w:fldCharType="end"/>
+            </w:r>
+          </w:hyperlink>
+        </w:p>
+        <w:p>
+          <w:pPr>
+            <w:pStyle w:val="TOC1"/>
+            <w:tabs>
+              <w:tab w:val="right" w:leader="dot" w:pos="9350"/>
+            </w:tabs>
+            <w:rPr>
+              <w:noProof/>
+            </w:rPr>
+          </w:pPr>
+          <w:hyperlink w:anchor="_Toc198064980" w:history="1">
+            <w:r>
+              <w:rPr>
+                <w:rStyle w:val="Hyperlink"/>
+                <w:noProof/>
+                <w:lang w:val="en-US"/>
+              </w:rPr>
+              <w:t>References:</w:t>
+            </w:r>
+            <w:r>
+              <w:rPr>
+                <w:noProof/>
+                <w:webHidden/>
+              </w:rPr>
+              <w:tab/>
+            </w:r>
+            <w:r>
+              <w:rPr>
+                <w:noProof/>
+                <w:webHidden/>
+              </w:rPr>
+              <w:fldChar w:fldCharType="begin"/>
+            </w:r>
+            <w:r>
+              <w:rPr>
+                <w:noProof/>
+                <w:webHidden/>
+              </w:rPr>
+              <w:instrText xml:space="preserve"> PAGEREF _Toc198064980 \h </w:instrText>
+            </w:r>
+            <w:r>
+              <w:rPr>
+                <w:noProof/>
+                <w:webHidden/>
+              </w:rPr>
+            </w:r>
+            <w:r>
+              <w:rPr>
+                <w:noProof/>
+                <w:webHidden/>
+              </w:rPr>
+              <w:fldChar w:fldCharType="separate"/>
+            </w:r>
+            <w:r>
+              <w:rPr>
+                <w:noProof/>
+                <w:webHidden/>
+              </w:rPr>
+              <w:t>7</w:t>
+            </w:r>
+            <w:r>
+              <w:rPr>
+                <w:noProof/>
+                <w:webHidden/>
+              </w:rPr>
+              <w:fldChar w:fldCharType="end"/>
+            </w:r>
+          </w:hyperlink>
+        </w:p>
+        <w:p>
+          <w:r>
+            <w:rPr>
+              <w:b/>
+              <w:bCs/>
+              <w:noProof/>
+            </w:rPr>
+            <w:fldChar w:fldCharType="end"/>
+          </w:r>
+        </w:p>
+      </w:sdtContent>
+    </w:sdt>
+    <w:p>
+      <w:pPr>
+        <w:spacing w:line="360" w:lineRule="auto"/>
+        <w:jc w:val="center"/>
+        <w:rPr>
+          <w:rFonts w:ascii="Arial" w:hAnsi="Arial" w:cs="Arial"/>
+          <w:b/>
+          <w:bCs/>
+          <w:sz w:val="24"/>
+          <w:szCs w:val="24"/>
+          <w:lang w:val="en-US"/>
+        </w:rPr>
+      </w:pPr>
+      <w:r>
+        <w:rPr>
+          <w:rFonts w:ascii="Arial" w:hAnsi="Arial" w:cs="Arial"/>
+          <w:b/>
+          <w:bCs/>
+          <w:sz w:val="24"/>
+          <w:szCs w:val="24"/>
+          <w:lang w:val="en-US"/>
+        </w:rPr>
+        <w:br w:type="page"/>
+      </w:r>
+    </w:p>
+    <w:p>
+      <w:pPr>
+        <w:pStyle w:val="Heading1"/>
+        <w:rPr>
+          <w:lang w:val="en-US"/>
+        </w:rPr>
+      </w:pPr>
+      <w:bookmarkStart w:id="0" w:name="_Toc198064976"/>
+      <w:r>
+        <w:rPr>
+          <w:lang w:val="en-US"/>
+        </w:rPr>
+        <w:lastRenderedPageBreak/>
+        <w:t>GitHub link</w:t>
+      </w:r>
+      <w:bookmarkEnd w:id="0"/>
+    </w:p>
+    <w:p>
+      <w:pPr>
+        <w:spacing w:line="360" w:lineRule="auto"/>
+        <w:rPr>
+          <w:rFonts w:ascii="Arial" w:hAnsi="Arial" w:cs="Arial"/>
+          <w:sz w:val="24"/>
+          <w:szCs w:val="24"/>
+          <w:lang w:val="en-US"/>
+        </w:rPr>
+      </w:pPr>
+      <w:r>
+        <w:rPr>
+          <w:rFonts w:ascii="Arial" w:hAnsi="Arial" w:cs="Arial"/>
+          <w:sz w:val="24"/>
+          <w:szCs w:val="24"/>
+          <w:lang w:val="en-US"/>
+        </w:rPr>
+        <w:t>https://github.com/IIEWFL/cldv6211-part-2-ST10259834-Aaryan-Makan</w:t>
+      </w:r>
+    </w:p>
+    <w:p>
+      <w:pPr>
+        <w:pStyle w:val="Heading1"/>
+        <w:rPr>
+          <w:lang w:val="en-US"/>
+        </w:rPr>
+      </w:pPr>
+      <w:bookmarkStart w:id="1" w:name="_Toc198064977"/>
+      <w:r>
+        <w:rPr>
+          <w:lang w:val="en-US"/>
+        </w:rPr>
+        <w:t>Web App Link</w:t>
+      </w:r>
+      <w:bookmarkEnd w:id="1"/>
+    </w:p>
+    <w:p>
+      <w:pPr>
+        <w:spacing w:line="360" w:lineRule="auto"/>
+        <w:rPr>
+          <w:rFonts w:ascii="Arial" w:hAnsi="Arial" w:cs="Arial"/>
+          <w:sz w:val="24"/>
+          <w:szCs w:val="24"/>
+          <w:lang w:val="en-US"/>
+        </w:rPr>
+      </w:pPr>
+      <w:r>
+        <w:rPr>
+          <w:rFonts w:ascii="Arial" w:hAnsi="Arial" w:cs="Arial"/>
+          <w:sz w:val="24"/>
+          <w:szCs w:val="24"/>
+          <w:lang w:val="en-US"/>
+        </w:rPr>
+        <w:t>eventsystemst10259834.azurewebsites.net</w:t>
+      </w:r>
+    </w:p>
+    <w:p>
+      <w:pPr>
+        <w:pStyle w:val="Heading1"/>
+        <w:rPr>
+          <w:lang w:val="en-US"/>
+        </w:rPr>
+      </w:pPr>
+      <w:bookmarkStart w:id="2" w:name="_Toc198064978"/>
+      <w:r>
+        <w:rPr>
+          <w:lang w:val="en-US"/>
+        </w:rPr>
+        <w:t>Screenshots</w:t>
+      </w:r>
+      <w:bookmarkEnd w:id="2"/>
+    </w:p>
+    <w:p>
+      <w:pPr>
+        <w:spacing w:line="360" w:lineRule="auto"/>
+        <w:rPr>
+          <w:rFonts w:ascii="Arial" w:hAnsi="Arial" w:cs="Arial"/>
+          <w:b/>
+          <w:bCs/>
+          <w:sz w:val="24"/>
+          <w:szCs w:val="24"/>
+          <w:lang w:val="en-US"/>
+        </w:rPr>
+      </w:pPr>
+      <w:r>
+        <w:rPr>
+          <w:rFonts w:ascii="Arial" w:hAnsi="Arial" w:cs="Arial"/>
+          <w:b/>
+          <w:bCs/>
+          <w:sz w:val="24"/>
+          <w:szCs w:val="24"/>
+          <w:lang w:val="en-US"/>
+        </w:rPr>
+        <w:drawing>
+          <wp:inline distT="0" distB="0" distL="0" distR="0" wp14:anchorId="774712C4" wp14:editId="7E39B9D0">
+            <wp:extent cx="6199298" cy="2148560"/>
+            <wp:effectExtent l="0" t="0" r="0" b="4445"/>
+            <wp:docPr id="1346910531" name="Picture 1" descr="A screenshot of a computer&#10;&#10;AI-generated content may be incorrect."/>
+            <wp:cNvGraphicFramePr>
+              <a:graphicFrameLocks xmlns:a="http://schemas.openxmlformats.org/drawingml/2006/main" noChangeAspect="1"/>
+            </wp:cNvGraphicFramePr>
+            <a:graphic xmlns:a="http://schemas.openxmlformats.org/drawingml/2006/main">
+              <a:graphicData uri="http://schemas.openxmlformats.org/drawingml/2006/picture">
+                <pic:pic xmlns:pic="http://schemas.openxmlformats.org/drawingml/2006/picture">
+                  <pic:nvPicPr>
+                    <pic:cNvPr id="1346910531" name="Picture 1" descr="A screenshot of a computer&#10;&#10;AI-generated content may be incorrect."/>
+                    <pic:cNvPicPr/>
+                  </pic:nvPicPr>
+                  <pic:blipFill>
+                    <a:blip r:embed="rId8"/>
+                    <a:stretch>
+                      <a:fillRect/>
+                    </a:stretch>
+                  </pic:blipFill>
+                  <pic:spPr>
+                    <a:xfrm>
+                      <a:off x="0" y="0"/>
+                      <a:ext cx="6201353" cy="2149272"/>
+                    </a:xfrm>
+                    <a:prstGeom prst="rect">
+                      <a:avLst/>
+                    </a:prstGeom>
+                  </pic:spPr>
+                </pic:pic>
+              </a:graphicData>
+            </a:graphic>
+          </wp:inline>
+        </w:drawing>
+      </w:r>
+    </w:p>
+    <w:p>
+      <w:pPr>
+        <w:spacing w:line="360" w:lineRule="auto"/>
+        <w:rPr>
+          <w:rFonts w:ascii="Arial" w:hAnsi="Arial" w:cs="Arial"/>
+          <w:b/>
+          <w:bCs/>
+          <w:sz w:val="24"/>
+          <w:szCs w:val="24"/>
+          <w:lang w:val="en-US"/>
+        </w:rPr>
+      </w:pPr>
+      <w:r>
+        <w:rPr>
+          <w:rFonts w:ascii="Arial" w:hAnsi="Arial" w:cs="Arial"/>
+          <w:b/>
+          <w:bCs/>
+          <w:sz w:val="24"/>
+          <w:szCs w:val="24"/>
+          <w:lang w:val="en-US"/>
+        </w:rPr>
+        <w:drawing>
+          <wp:inline distT="0" distB="0" distL="0" distR="0" wp14:anchorId="742DA386" wp14:editId="76E19A98">
+            <wp:extent cx="5943600" cy="2940685"/>
+            <wp:effectExtent l="0" t="0" r="0" b="0"/>
+            <wp:docPr id="1336364969" name="Picture 1" descr="A screenshot of a computer&#10;&#10;AI-generated content may be incorrect."/>
+            <wp:cNvGraphicFramePr>
+              <a:graphicFrameLocks xmlns:a="http://schemas.openxmlformats.org/drawingml/2006/main" noChangeAspect="1"/>
+            </wp:cNvGraphicFramePr>
+            <a:graphic xmlns:a="http://schemas.openxmlformats.org/drawingml/2006/main">
+              <a:graphicData uri="http://schemas.openxmlformats.org/drawingml/2006/picture">
+                <pic:pic xmlns:pic="http://schemas.openxmlformats.org/drawingml/2006/picture">
+                  <pic:nvPicPr>
+                    <pic:cNvPr id="1336364969" name="Picture 1" descr="A screenshot of a computer&#10;&#10;AI-generated content may be incorrect."/>
+                    <pic:cNvPicPr/>
+                  </pic:nvPicPr>
+                  <pic:blipFill>
+                    <a:blip r:embed="rId9"/>
+                    <a:stretch>
+                      <a:fillRect/>
+                    </a:stretch>
+                  </pic:blipFill>
+                  <pic:spPr>
+                    <a:xfrm>
+                      <a:off x="0" y="0"/>
+                      <a:ext cx="5943600" cy="2940685"/>
+                    </a:xfrm>
+                    <a:prstGeom prst="rect">
+                      <a:avLst/>
+                    </a:prstGeom>
+                  </pic:spPr>
+                </pic:pic>
+              </a:graphicData>
+            </a:graphic>
+          </wp:inline>
+        </w:drawing>
+      </w:r>
+    </w:p>
+    <w:p>
+      <w:pPr>
+        <w:spacing w:line="360" w:lineRule="auto"/>
+        <w:rPr>
+          <w:rFonts w:ascii="Arial" w:hAnsi="Arial" w:cs="Arial"/>
+          <w:b/>
+          <w:bCs/>
+          <w:sz w:val="24"/>
+          <w:szCs w:val="24"/>
+          <w:lang w:val="en-US"/>
+        </w:rPr>
+      </w:pPr>
+      <w:r>
+        <w:rPr>
+          <w:rFonts w:ascii="Arial" w:hAnsi="Arial" w:cs="Arial"/>
+          <w:b/>
+          <w:bCs/>
+          <w:sz w:val="24"/>
+          <w:szCs w:val="24"/>
+          <w:lang w:val="en-US"/>
+        </w:rPr>
+        <w:lastRenderedPageBreak/>
+        <w:drawing>
+          <wp:inline distT="0" distB="0" distL="0" distR="0" wp14:anchorId="4D508BF3" wp14:editId="01BEA538">
+            <wp:extent cx="5458351" cy="3197451"/>
+            <wp:effectExtent l="0" t="0" r="9525" b="3175"/>
+            <wp:docPr id="508283122" name="Picture 1" descr="A screenshot of a computer&#10;&#10;AI-generated content may be incorrect."/>
+            <wp:cNvGraphicFramePr>
+              <a:graphicFrameLocks xmlns:a="http://schemas.openxmlformats.org/drawingml/2006/main" noChangeAspect="1"/>
+            </wp:cNvGraphicFramePr>
+            <a:graphic xmlns:a="http://schemas.openxmlformats.org/drawingml/2006/main">
+              <a:graphicData uri="http://schemas.openxmlformats.org/drawingml/2006/picture">
+                <pic:pic xmlns:pic="http://schemas.openxmlformats.org/drawingml/2006/picture">
+                  <pic:nvPicPr>
+                    <pic:cNvPr id="508283122" name="Picture 1" descr="A screenshot of a computer&#10;&#10;AI-generated content may be incorrect."/>
+                    <pic:cNvPicPr/>
+                  </pic:nvPicPr>
+                  <pic:blipFill>
+                    <a:blip r:embed="rId10"/>
+                    <a:stretch>
+                      <a:fillRect/>
+                    </a:stretch>
+                  </pic:blipFill>
+                  <pic:spPr>
+                    <a:xfrm>
+                      <a:off x="0" y="0"/>
+                      <a:ext cx="5469639" cy="3204063"/>
+                    </a:xfrm>
+                    <a:prstGeom prst="rect">
+                      <a:avLst/>
+                    </a:prstGeom>
+                  </pic:spPr>
+                </pic:pic>
+              </a:graphicData>
+            </a:graphic>
+          </wp:inline>
+        </w:drawing>
+      </w:r>
+    </w:p>
+    <w:p>
+      <w:pPr>
+        <w:spacing w:line="360" w:lineRule="auto"/>
+        <w:rPr>
+          <w:rFonts w:ascii="Arial" w:hAnsi="Arial" w:cs="Arial"/>
+          <w:b/>
+          <w:bCs/>
+          <w:sz w:val="24"/>
+          <w:szCs w:val="24"/>
+          <w:lang w:val="en-US"/>
+        </w:rPr>
+      </w:pPr>
+      <w:r>
+        <w:rPr>
+          <w:rFonts w:ascii="Arial" w:hAnsi="Arial" w:cs="Arial"/>
+          <w:b/>
+          <w:bCs/>
+          <w:sz w:val="24"/>
+          <w:szCs w:val="24"/>
+          <w:lang w:val="en-US"/>
+        </w:rPr>
+        <w:drawing>
+          <wp:inline distT="0" distB="0" distL="0" distR="0" wp14:anchorId="48E3AB0D" wp14:editId="2ED2B821">
+            <wp:extent cx="5943600" cy="3157855"/>
+            <wp:effectExtent l="0" t="0" r="0" b="4445"/>
+            <wp:docPr id="1319692694" name="Picture 1" descr="A screenshot of a computer&#10;&#10;AI-generated content may be incorrect."/>
+            <wp:cNvGraphicFramePr>
+              <a:graphicFrameLocks xmlns:a="http://schemas.openxmlformats.org/drawingml/2006/main" noChangeAspect="1"/>
+            </wp:cNvGraphicFramePr>
+            <a:graphic xmlns:a="http://schemas.openxmlformats.org/drawingml/2006/main">
+              <a:graphicData uri="http://schemas.openxmlformats.org/drawingml/2006/picture">
+                <pic:pic xmlns:pic="http://schemas.openxmlformats.org/drawingml/2006/picture">
+                  <pic:nvPicPr>
+                    <pic:cNvPr id="1319692694" name="Picture 1" descr="A screenshot of a computer&#10;&#10;AI-generated content may be incorrect."/>
+                    <pic:cNvPicPr/>
+                  </pic:nvPicPr>
+                  <pic:blipFill>
+                    <a:blip r:embed="rId11"/>
+                    <a:stretch>
+                      <a:fillRect/>
+                    </a:stretch>
+                  </pic:blipFill>
+                  <pic:spPr>
+                    <a:xfrm>
+                      <a:off x="0" y="0"/>
+                      <a:ext cx="5943600" cy="3157855"/>
+                    </a:xfrm>
+                    <a:prstGeom prst="rect">
+                      <a:avLst/>
+                    </a:prstGeom>
+                  </pic:spPr>
+                </pic:pic>
+              </a:graphicData>
+            </a:graphic>
+          </wp:inline>
+        </w:drawing>
+      </w:r>
+      <w:r>
+        <w:rPr>
+          <w:rFonts w:ascii="Arial" w:hAnsi="Arial" w:cs="Arial"/>
+          <w:b/>
+          <w:bCs/>
+          <w:sz w:val="24"/>
+          <w:szCs w:val="24"/>
+          <w:lang w:val="en-US"/>
+        </w:rPr>
+        <w:br w:type="page"/>
+      </w:r>
+    </w:p>
+    <w:p>
+      <w:pPr>
+        <w:pStyle w:val="Heading1"/>
+        <w:rPr>
+          <w:lang w:val="en-US"/>
+        </w:rPr>
+      </w:pPr>
+      <w:bookmarkStart w:id="3" w:name="_Toc198064979"/>
+      <w:r>
+        <w:rPr>
+          <w:lang w:val="en-US"/>
+        </w:rPr>
+        <w:lastRenderedPageBreak/>
+        <w:t>Theory Questions</w:t>
+      </w:r>
+      <w:bookmarkEnd w:id="3"/>
+    </w:p>
+    <w:p>
+      <w:pPr>
+        <w:spacing w:line="360" w:lineRule="auto"/>
+        <w:rPr>
+          <w:rFonts w:ascii="Arial" w:hAnsi="Arial" w:cs="Arial"/>
+          <w:b/>
+          <w:bCs/>
+          <w:sz w:val="24"/>
+          <w:szCs w:val="24"/>
+          <w:lang w:val="en-US"/>
+        </w:rPr>
+      </w:pPr>
+      <w:r>
+        <w:rPr>
+          <w:rFonts w:ascii="Arial" w:hAnsi="Arial" w:cs="Arial"/>
+          <w:b/>
+          <w:bCs/>
+          <w:sz w:val="24"/>
+          <w:szCs w:val="24"/>
+          <w:lang w:val="en-US"/>
+        </w:rPr>
+        <w:t>E. Database design, cognitive search</w:t>
+      </w:r>
+    </w:p>
+    <w:p>
+      <w:pPr>
+        <w:spacing w:line="360" w:lineRule="auto"/>
+        <w:rPr>
+          <w:rFonts w:ascii="Arial" w:hAnsi="Arial" w:cs="Arial"/>
+          <w:b/>
+          <w:bCs/>
+          <w:sz w:val="24"/>
+          <w:szCs w:val="24"/>
+          <w:lang w:val="en-US"/>
+        </w:rPr>
+      </w:pPr>
+    </w:p>
+    <w:p>
+      <w:pPr>
+        <w:spacing w:line="360" w:lineRule="auto"/>
+        <w:rPr>
+          <w:rFonts w:ascii="Arial" w:hAnsi="Arial" w:cs="Arial"/>
+          <w:sz w:val="24"/>
+          <w:szCs w:val="24"/>
+          <w:lang w:val="en-US"/>
+        </w:rPr>
+      </w:pPr>
+      <w:r>
+        <w:rPr>
+          <w:rFonts w:ascii="Arial" w:hAnsi="Arial" w:cs="Arial"/>
+          <w:b/>
+          <w:bCs/>
+          <w:sz w:val="24"/>
+          <w:szCs w:val="24"/>
+          <w:lang w:val="en-US"/>
+        </w:rPr>
+        <w:t>1. How Azure Cognitive Search Differs from Traditional Search Engines</w:t>
+      </w:r>
+    </w:p>
+    <w:p>
+      <w:pPr>
+        <w:spacing w:line="360" w:lineRule="auto"/>
+        <w:rPr>
+          <w:rFonts w:ascii="Arial" w:hAnsi="Arial" w:cs="Arial"/>
+          <w:sz w:val="24"/>
+          <w:szCs w:val="24"/>
+          <w:lang w:val="en-US"/>
+        </w:rPr>
+      </w:pPr>
+      <w:r>
+        <w:rPr>
+          <w:rFonts w:ascii="Arial" w:hAnsi="Arial" w:cs="Arial"/>
+          <w:sz w:val="24"/>
+          <w:szCs w:val="24"/>
+          <w:lang w:val="en-US"/>
+        </w:rPr>
+        <w:t>Azure Cognitive Search offers a more advanced and intuitive way to explore data compared to traditional search engines. Rather than simply matching exact keywords, it uses artificial intelligence—such as natural language processing, semantic search, and OCR—to understand what users are really looking for, even if their wording is imprecise (Microsoft, n.d.). This gives it a significant edge in environments that deal with unstructured or text-heavy data.</w:t>
+      </w:r>
+    </w:p>
+    <w:p>
+      <w:pPr>
+        <w:spacing w:line="360" w:lineRule="auto"/>
+        <w:rPr>
+          <w:rFonts w:ascii="Arial" w:hAnsi="Arial" w:cs="Arial"/>
+          <w:sz w:val="24"/>
+          <w:szCs w:val="24"/>
+          <w:lang w:val="en-US"/>
+        </w:rPr>
+      </w:pPr>
+      <w:r>
+        <w:rPr>
+          <w:rFonts w:ascii="Arial" w:hAnsi="Arial" w:cs="Arial"/>
+          <w:sz w:val="24"/>
+          <w:szCs w:val="24"/>
+          <w:lang w:val="en-US"/>
+        </w:rPr>
+        <w:t>Take, for instance, a scenario in e-commerce where customers search for products without using the exact terms listed in a catalog. With Cognitive Search, the system can still understand and suggest the most relevant results, improving the user experience and increasing engagement (Dev4Side, n.d.). Similarly, organizations in healthcare, law, or education can process and surface useful information from enormous volumes of documents much more efficiently.</w:t>
+      </w:r>
+    </w:p>
+    <w:p>
+      <w:pPr>
+        <w:spacing w:line="360" w:lineRule="auto"/>
+        <w:rPr>
+          <w:rFonts w:ascii="Arial" w:hAnsi="Arial" w:cs="Arial"/>
+          <w:sz w:val="24"/>
+          <w:szCs w:val="24"/>
+          <w:lang w:val="en-US"/>
+        </w:rPr>
+      </w:pPr>
+      <w:r>
+        <w:rPr>
+          <w:rFonts w:ascii="Arial" w:hAnsi="Arial" w:cs="Arial"/>
+          <w:sz w:val="24"/>
+          <w:szCs w:val="24"/>
+          <w:lang w:val="en-US"/>
+        </w:rPr>
+        <w:t>That said, there are a few downsides. Azure Cognitive Search does have some limitations, such as a cap on the number of indexable fields and the inability to perform complex relational queries like SQL joins. Also, as you scale and begin to rely more heavily on AI features, costs can rise significantly (Microsoft, n.d.; Sitecore, n.d.). The good news is that with proper index design, filtering, and thoughtful scaling, many of these drawbacks can be minimized.</w:t>
+      </w:r>
+    </w:p>
+    <w:p>
+      <w:pPr>
+        <w:spacing w:line="360" w:lineRule="auto"/>
+        <w:rPr>
+          <w:rFonts w:ascii="Arial" w:hAnsi="Arial" w:cs="Arial"/>
+          <w:sz w:val="24"/>
+          <w:szCs w:val="24"/>
+          <w:lang w:val="en-US"/>
+        </w:rPr>
+      </w:pPr>
+    </w:p>
+    <w:p>
+      <w:pPr>
+        <w:spacing w:line="360" w:lineRule="auto"/>
+        <w:rPr>
+          <w:rFonts w:ascii="Arial" w:hAnsi="Arial" w:cs="Arial"/>
+          <w:b/>
+          <w:bCs/>
+          <w:sz w:val="24"/>
+          <w:szCs w:val="24"/>
+          <w:lang w:val="en-US"/>
+        </w:rPr>
+      </w:pPr>
+    </w:p>
+    <w:p>
+      <w:pPr>
+        <w:spacing w:line="360" w:lineRule="auto"/>
+        <w:rPr>
+          <w:rFonts w:ascii="Arial" w:hAnsi="Arial" w:cs="Arial"/>
+          <w:b/>
+          <w:bCs/>
+          <w:sz w:val="24"/>
+          <w:szCs w:val="24"/>
+          <w:lang w:val="en-US"/>
+        </w:rPr>
+      </w:pPr>
+    </w:p>
+    <w:p>
+      <w:pPr>
+        <w:spacing w:line="360" w:lineRule="auto"/>
+        <w:rPr>
+          <w:rFonts w:ascii="Arial" w:hAnsi="Arial" w:cs="Arial"/>
+          <w:b/>
+          <w:bCs/>
+          <w:sz w:val="24"/>
+          <w:szCs w:val="24"/>
+          <w:lang w:val="en-US"/>
+        </w:rPr>
+      </w:pPr>
+    </w:p>
+    <w:p>
+      <w:pPr>
+        <w:spacing w:line="360" w:lineRule="auto"/>
+        <w:rPr>
+          <w:rFonts w:ascii="Arial" w:hAnsi="Arial" w:cs="Arial"/>
+          <w:b/>
+          <w:bCs/>
+          <w:sz w:val="24"/>
+          <w:szCs w:val="24"/>
+          <w:lang w:val="en-US"/>
+        </w:rPr>
+      </w:pPr>
+    </w:p>
+    <w:p>
+      <w:pPr>
+        <w:spacing w:line="360" w:lineRule="auto"/>
+        <w:rPr>
+          <w:rFonts w:ascii="Arial" w:hAnsi="Arial" w:cs="Arial"/>
+          <w:sz w:val="24"/>
+          <w:szCs w:val="24"/>
+          <w:lang w:val="en-US"/>
+        </w:rPr>
+      </w:pPr>
+      <w:r>
+        <w:rPr>
+          <w:rFonts w:ascii="Arial" w:hAnsi="Arial" w:cs="Arial"/>
+          <w:b/>
+          <w:bCs/>
+          <w:sz w:val="24"/>
+          <w:szCs w:val="24"/>
+          <w:lang w:val="en-US"/>
+        </w:rPr>
+        <w:lastRenderedPageBreak/>
+        <w:t>2. Why Database Normalization Matters in Cloud-Based Environments Like Azure</w:t>
+      </w:r>
+    </w:p>
+    <w:p>
+      <w:pPr>
+        <w:spacing w:line="360" w:lineRule="auto"/>
+        <w:rPr>
+          <w:rFonts w:ascii="Arial" w:hAnsi="Arial" w:cs="Arial"/>
+          <w:sz w:val="24"/>
+          <w:szCs w:val="24"/>
+          <w:lang w:val="en-US"/>
+        </w:rPr>
+      </w:pPr>
+      <w:r>
+        <w:rPr>
+          <w:rFonts w:ascii="Arial" w:hAnsi="Arial" w:cs="Arial"/>
+          <w:sz w:val="24"/>
+          <w:szCs w:val="24"/>
+          <w:lang w:val="en-US"/>
+        </w:rPr>
+        <w:t>In a cloud setting like Azure, database normalization plays a key role in managing data efficiently. By organizing data into structured tables and eliminating unnecessary duplication, normalization ensures that information is consistent and easy to update. This approach is especially beneficial when operating in the cloud, where optimized storage and clean data management translate directly into cost and performance benefits (GeeksforGeeks, n.d.).</w:t>
+      </w:r>
+    </w:p>
+    <w:p>
+      <w:pPr>
+        <w:spacing w:line="360" w:lineRule="auto"/>
+        <w:rPr>
+          <w:rFonts w:ascii="Arial" w:hAnsi="Arial" w:cs="Arial"/>
+          <w:sz w:val="24"/>
+          <w:szCs w:val="24"/>
+          <w:lang w:val="en-US"/>
+        </w:rPr>
+      </w:pPr>
+      <w:r>
+        <w:rPr>
+          <w:rFonts w:ascii="Arial" w:hAnsi="Arial" w:cs="Arial"/>
+          <w:sz w:val="24"/>
+          <w:szCs w:val="24"/>
+          <w:lang w:val="en-US"/>
+        </w:rPr>
+        <w:t xml:space="preserve">For systems that rely heavily on transactions—like banking apps or inventory management—normalization helps avoid data anomalies and keeps everything accurate across the board. However, it’s not a one-size-fits-all solution. In analytical or reporting-heavy environments, normalized databases can lead to performance issues due to the multiple </w:t>
+      </w:r>
+      <w:proofErr w:type="gramStart"/>
+      <w:r>
+        <w:rPr>
+          <w:rFonts w:ascii="Arial" w:hAnsi="Arial" w:cs="Arial"/>
+          <w:sz w:val="24"/>
+          <w:szCs w:val="24"/>
+          <w:lang w:val="en-US"/>
+        </w:rPr>
+        <w:t>table</w:t>
+      </w:r>
+      <w:proofErr w:type="gramEnd"/>
+      <w:r>
+        <w:rPr>
+          <w:rFonts w:ascii="Arial" w:hAnsi="Arial" w:cs="Arial"/>
+          <w:sz w:val="24"/>
+          <w:szCs w:val="24"/>
+          <w:lang w:val="en-US"/>
+        </w:rPr>
+        <w:t xml:space="preserve"> </w:t>
+      </w:r>
+      <w:proofErr w:type="gramStart"/>
+      <w:r>
+        <w:rPr>
+          <w:rFonts w:ascii="Arial" w:hAnsi="Arial" w:cs="Arial"/>
+          <w:sz w:val="24"/>
+          <w:szCs w:val="24"/>
+          <w:lang w:val="en-US"/>
+        </w:rPr>
+        <w:t>joins</w:t>
+      </w:r>
+      <w:proofErr w:type="gramEnd"/>
+      <w:r>
+        <w:rPr>
+          <w:rFonts w:ascii="Arial" w:hAnsi="Arial" w:cs="Arial"/>
+          <w:sz w:val="24"/>
+          <w:szCs w:val="24"/>
+          <w:lang w:val="en-US"/>
+        </w:rPr>
+        <w:t xml:space="preserve"> needed to retrieve data. In these cases, a denormalized structure—where some redundancy is introduced intentionally—can improve query speed and simplify read operations (CodiLime, n.d.).</w:t>
+      </w:r>
+    </w:p>
+    <w:p>
+      <w:pPr>
+        <w:spacing w:line="360" w:lineRule="auto"/>
+        <w:rPr>
+          <w:rFonts w:ascii="Arial" w:hAnsi="Arial" w:cs="Arial"/>
+          <w:sz w:val="24"/>
+          <w:szCs w:val="24"/>
+          <w:lang w:val="en-US"/>
+        </w:rPr>
+      </w:pPr>
+      <w:r>
+        <w:rPr>
+          <w:rFonts w:ascii="Arial" w:hAnsi="Arial" w:cs="Arial"/>
+          <w:sz w:val="24"/>
+          <w:szCs w:val="24"/>
+          <w:lang w:val="en-US"/>
+        </w:rPr>
+        <w:t>Ultimately, the choice between normalization and denormalization comes down to the specific demands of the application. Azure provides the tools to support both approaches, letting developers strike a balance between performance and integrity. Whether you're aiming for fast analytics or rock-solid transactional consistency, the cloud infrastructure allows for a flexible and thoughtful database design (Microsoft, n.d.; CodiLime, n.d.).</w:t>
+      </w:r>
+    </w:p>
+    <w:p>
+      <w:pPr>
+        <w:spacing w:line="360" w:lineRule="auto"/>
+        <w:rPr>
+          <w:rFonts w:ascii="Arial" w:hAnsi="Arial" w:cs="Arial"/>
+          <w:sz w:val="24"/>
+          <w:szCs w:val="24"/>
+          <w:lang w:val="en-US"/>
+        </w:rPr>
+      </w:pPr>
+    </w:p>
+    <w:p>
+      <w:pPr>
+        <w:spacing w:line="360" w:lineRule="auto"/>
+        <w:rPr>
+          <w:rFonts w:ascii="Arial" w:hAnsi="Arial" w:cs="Arial"/>
+          <w:b/>
+          <w:bCs/>
+          <w:sz w:val="24"/>
+          <w:szCs w:val="24"/>
+          <w:lang w:val="en-US"/>
+        </w:rPr>
+      </w:pPr>
+    </w:p>
+    <w:p>
+      <w:pPr>
+        <w:spacing w:line="360" w:lineRule="auto"/>
+        <w:rPr>
+          <w:rFonts w:ascii="Arial" w:hAnsi="Arial" w:cs="Arial"/>
+          <w:b/>
+          <w:bCs/>
+          <w:sz w:val="24"/>
+          <w:szCs w:val="24"/>
+          <w:lang w:val="en-US"/>
+        </w:rPr>
+      </w:pPr>
+    </w:p>
+    <w:p>
+      <w:pPr>
+        <w:spacing w:line="360" w:lineRule="auto"/>
+        <w:rPr>
+          <w:rFonts w:ascii="Arial" w:hAnsi="Arial" w:cs="Arial"/>
+          <w:b/>
+          <w:bCs/>
+          <w:sz w:val="24"/>
+          <w:szCs w:val="24"/>
+          <w:lang w:val="en-US"/>
+        </w:rPr>
+      </w:pPr>
+    </w:p>
+    <w:p>
+      <w:pPr>
+        <w:spacing w:line="360" w:lineRule="auto"/>
+        <w:rPr>
+          <w:rFonts w:ascii="Arial" w:hAnsi="Arial" w:cs="Arial"/>
+          <w:b/>
+          <w:bCs/>
+          <w:sz w:val="24"/>
+          <w:szCs w:val="24"/>
+          <w:lang w:val="en-US"/>
+        </w:rPr>
+      </w:pPr>
+    </w:p>
+    <w:p>
+      <w:pPr>
+        <w:spacing w:line="360" w:lineRule="auto"/>
+        <w:rPr>
+          <w:rFonts w:ascii="Arial" w:hAnsi="Arial" w:cs="Arial"/>
+          <w:b/>
+          <w:bCs/>
+          <w:sz w:val="24"/>
+          <w:szCs w:val="24"/>
+          <w:lang w:val="en-US"/>
+        </w:rPr>
+      </w:pPr>
+    </w:p>
+    <w:p>
+      <w:pPr>
+        <w:spacing w:line="360" w:lineRule="auto"/>
+        <w:rPr>
+          <w:rFonts w:ascii="Arial" w:hAnsi="Arial" w:cs="Arial"/>
+          <w:b/>
+          <w:bCs/>
+          <w:sz w:val="24"/>
+          <w:szCs w:val="24"/>
+          <w:lang w:val="en-US"/>
+        </w:rPr>
+      </w:pPr>
+    </w:p>
+    <w:p>
+      <w:pPr>
+        <w:pStyle w:val="Heading1"/>
+        <w:rPr>
+          <w:lang w:val="en-US"/>
+        </w:rPr>
+      </w:pPr>
+      <w:bookmarkStart w:id="4" w:name="_Toc198064980"/>
+      <w:r>
+        <w:rPr>
+          <w:lang w:val="en-US"/>
+        </w:rPr>
+        <w:lastRenderedPageBreak/>
         <w:t>References:</w:t>
       </w:r>
+      <w:bookmarkEnd w:id="4"/>
     </w:p>
     <w:p>
       <w:pPr>
@@ -189,34 +1403,50 @@
           <w:ilvl w:val="0"/>
           <w:numId w:val="1"/>
         </w:numPr>
-        <w:rPr>
-          <w:lang w:val="en-US"/>
-        </w:rPr>
-      </w:pPr>
-      <w:r>
-        <w:rPr>
+        <w:spacing w:line="360" w:lineRule="auto"/>
+        <w:rPr>
+          <w:rFonts w:ascii="Arial" w:hAnsi="Arial" w:cs="Arial"/>
+          <w:sz w:val="24"/>
+          <w:szCs w:val="24"/>
+          <w:lang w:val="en-US"/>
+        </w:rPr>
+      </w:pPr>
+      <w:r>
+        <w:rPr>
+          <w:rFonts w:ascii="Arial" w:hAnsi="Arial" w:cs="Arial"/>
+          <w:sz w:val="24"/>
+          <w:szCs w:val="24"/>
           <w:lang w:val="en-US"/>
         </w:rPr>
         <w:t xml:space="preserve">Microsoft. (n.d.). </w:t>
       </w:r>
       <w:r>
         <w:rPr>
+          <w:rFonts w:ascii="Arial" w:hAnsi="Arial" w:cs="Arial"/>
           <w:i/>
           <w:iCs/>
+          <w:sz w:val="24"/>
+          <w:szCs w:val="24"/>
           <w:lang w:val="en-US"/>
         </w:rPr>
         <w:t>What is Azure Cognitive Search?</w:t>
       </w:r>
       <w:r>
         <w:rPr>
+          <w:rFonts w:ascii="Arial" w:hAnsi="Arial" w:cs="Arial"/>
+          <w:sz w:val="24"/>
+          <w:szCs w:val="24"/>
           <w:lang w:val="en-US"/>
         </w:rPr>
         <w:t xml:space="preserve"> Retrieved from </w:t>
       </w:r>
-      <w:hyperlink r:id="rId5" w:tgtFrame="_new" w:history="1">
+      <w:hyperlink r:id="rId12" w:tgtFrame="_new" w:history="1">
         <w:r>
           <w:rPr>
             <w:rStyle w:val="Hyperlink"/>
+            <w:rFonts w:ascii="Arial" w:hAnsi="Arial" w:cs="Arial"/>
+            <w:sz w:val="24"/>
+            <w:szCs w:val="24"/>
             <w:lang w:val="en-US"/>
           </w:rPr>
           <w:t>https://learn.microsoft.com/en-us/azure/search/search-what-is-azure-search</w:t>
@@ -229,27 +1459,39 @@
           <w:ilvl w:val="0"/>
           <w:numId w:val="1"/>
         </w:numPr>
-        <w:rPr>
-          <w:lang w:val="en-US"/>
-        </w:rPr>
-      </w:pPr>
-      <w:r>
-        <w:rPr>
-          <w:lang w:val="en-US"/>
-        </w:rPr>
-        <w:lastRenderedPageBreak/>
+        <w:spacing w:line="360" w:lineRule="auto"/>
+        <w:rPr>
+          <w:rFonts w:ascii="Arial" w:hAnsi="Arial" w:cs="Arial"/>
+          <w:sz w:val="24"/>
+          <w:szCs w:val="24"/>
+          <w:lang w:val="en-US"/>
+        </w:rPr>
+      </w:pPr>
+      <w:r>
+        <w:rPr>
+          <w:rFonts w:ascii="Arial" w:hAnsi="Arial" w:cs="Arial"/>
+          <w:sz w:val="24"/>
+          <w:szCs w:val="24"/>
+          <w:lang w:val="en-US"/>
+        </w:rPr>
         <w:t xml:space="preserve">Dev4Side. (n.d.). </w:t>
       </w:r>
       <w:r>
         <w:rPr>
+          <w:rFonts w:ascii="Arial" w:hAnsi="Arial" w:cs="Arial"/>
           <w:i/>
           <w:iCs/>
+          <w:sz w:val="24"/>
+          <w:szCs w:val="24"/>
           <w:lang w:val="en-US"/>
         </w:rPr>
         <w:t>Azure Cognitive Search: What it is, features, and costs.</w:t>
       </w:r>
       <w:r>
         <w:rPr>
+          <w:rFonts w:ascii="Arial" w:hAnsi="Arial" w:cs="Arial"/>
+          <w:sz w:val="24"/>
+          <w:szCs w:val="24"/>
           <w:lang w:val="en-US"/>
         </w:rPr>
         <w:t xml:space="preserve"> Retrieved from https://www.dev4side.com/en/blog/azure-cognitive-search</w:t>
@@ -261,26 +1503,39 @@
           <w:ilvl w:val="0"/>
           <w:numId w:val="1"/>
         </w:numPr>
-        <w:rPr>
-          <w:lang w:val="en-US"/>
-        </w:rPr>
-      </w:pPr>
-      <w:r>
-        <w:rPr>
+        <w:spacing w:line="360" w:lineRule="auto"/>
+        <w:rPr>
+          <w:rFonts w:ascii="Arial" w:hAnsi="Arial" w:cs="Arial"/>
+          <w:sz w:val="24"/>
+          <w:szCs w:val="24"/>
+          <w:lang w:val="en-US"/>
+        </w:rPr>
+      </w:pPr>
+      <w:r>
+        <w:rPr>
+          <w:rFonts w:ascii="Arial" w:hAnsi="Arial" w:cs="Arial"/>
+          <w:sz w:val="24"/>
+          <w:szCs w:val="24"/>
           <w:lang w:val="en-US"/>
         </w:rPr>
         <w:t xml:space="preserve">Sitecore. (n.d.). </w:t>
       </w:r>
       <w:r>
         <w:rPr>
+          <w:rFonts w:ascii="Arial" w:hAnsi="Arial" w:cs="Arial"/>
           <w:i/>
           <w:iCs/>
+          <w:sz w:val="24"/>
+          <w:szCs w:val="24"/>
           <w:lang w:val="en-US"/>
         </w:rPr>
         <w:t>Sitecore Azure Search overview.</w:t>
       </w:r>
       <w:r>
         <w:rPr>
+          <w:rFonts w:ascii="Arial" w:hAnsi="Arial" w:cs="Arial"/>
+          <w:sz w:val="24"/>
+          <w:szCs w:val="24"/>
           <w:lang w:val="en-US"/>
         </w:rPr>
         <w:t xml:space="preserve"> Retrieved from https://doc.sitecore.com/xp/en/developers/92/platform-administration-and-architecture/sitecore-azure-search-overview.html</w:t>
@@ -292,26 +1547,39 @@
           <w:ilvl w:val="0"/>
           <w:numId w:val="1"/>
         </w:numPr>
-        <w:rPr>
-          <w:lang w:val="en-US"/>
-        </w:rPr>
-      </w:pPr>
-      <w:r>
-        <w:rPr>
+        <w:spacing w:line="360" w:lineRule="auto"/>
+        <w:rPr>
+          <w:rFonts w:ascii="Arial" w:hAnsi="Arial" w:cs="Arial"/>
+          <w:sz w:val="24"/>
+          <w:szCs w:val="24"/>
+          <w:lang w:val="en-US"/>
+        </w:rPr>
+      </w:pPr>
+      <w:r>
+        <w:rPr>
+          <w:rFonts w:ascii="Arial" w:hAnsi="Arial" w:cs="Arial"/>
+          <w:sz w:val="24"/>
+          <w:szCs w:val="24"/>
           <w:lang w:val="en-US"/>
         </w:rPr>
         <w:t xml:space="preserve">GeeksforGeeks. (n.d.). </w:t>
       </w:r>
       <w:r>
         <w:rPr>
+          <w:rFonts w:ascii="Arial" w:hAnsi="Arial" w:cs="Arial"/>
           <w:i/>
           <w:iCs/>
+          <w:sz w:val="24"/>
+          <w:szCs w:val="24"/>
           <w:lang w:val="en-US"/>
         </w:rPr>
         <w:t>Difference between Normalization and Denormalization.</w:t>
       </w:r>
       <w:r>
         <w:rPr>
+          <w:rFonts w:ascii="Arial" w:hAnsi="Arial" w:cs="Arial"/>
+          <w:sz w:val="24"/>
+          <w:szCs w:val="24"/>
           <w:lang w:val="en-US"/>
         </w:rPr>
         <w:t xml:space="preserve"> Retrieved from https://www.geeksforgeeks.org/difference-between-normalization-and-denormalization/</w:t>
@@ -323,33 +1591,56 @@
           <w:ilvl w:val="0"/>
           <w:numId w:val="1"/>
         </w:numPr>
-        <w:rPr>
-          <w:lang w:val="en-US"/>
-        </w:rPr>
-      </w:pPr>
-      <w:r>
-        <w:rPr>
+        <w:spacing w:line="360" w:lineRule="auto"/>
+        <w:rPr>
+          <w:rFonts w:ascii="Arial" w:hAnsi="Arial" w:cs="Arial"/>
+          <w:sz w:val="24"/>
+          <w:szCs w:val="24"/>
+          <w:lang w:val="en-US"/>
+        </w:rPr>
+      </w:pPr>
+      <w:r>
+        <w:rPr>
+          <w:rFonts w:ascii="Arial" w:hAnsi="Arial" w:cs="Arial"/>
+          <w:sz w:val="24"/>
+          <w:szCs w:val="24"/>
           <w:lang w:val="en-US"/>
         </w:rPr>
         <w:t xml:space="preserve">CodiLime. (n.d.). </w:t>
       </w:r>
       <w:r>
         <w:rPr>
+          <w:rFonts w:ascii="Arial" w:hAnsi="Arial" w:cs="Arial"/>
           <w:i/>
           <w:iCs/>
+          <w:sz w:val="24"/>
+          <w:szCs w:val="24"/>
           <w:lang w:val="en-US"/>
         </w:rPr>
         <w:t>Normalization vs. Denormalization in Databases.</w:t>
       </w:r>
       <w:r>
         <w:rPr>
+          <w:rFonts w:ascii="Arial" w:hAnsi="Arial" w:cs="Arial"/>
+          <w:sz w:val="24"/>
+          <w:szCs w:val="24"/>
           <w:lang w:val="en-US"/>
         </w:rPr>
         <w:t xml:space="preserve"> Retrieved from https://codilime.com/blog/normalization-vs-denormalization-in-databases/</w:t>
       </w:r>
     </w:p>
-    <w:p/>
+    <w:p>
+      <w:pPr>
+        <w:spacing w:line="360" w:lineRule="auto"/>
+        <w:rPr>
+          <w:rFonts w:ascii="Arial" w:hAnsi="Arial" w:cs="Arial"/>
+          <w:sz w:val="24"/>
+          <w:szCs w:val="24"/>
+        </w:rPr>
+      </w:pPr>
+    </w:p>
     <w:sectPr>
+      <w:footerReference w:type="default" r:id="rId13"/>
       <w:pgSz w:w="12240" w:h="15840"/>
       <w:pgMar w:top="1440" w:right="1440" w:bottom="1440" w:left="1440" w:header="720" w:footer="720" w:gutter="0"/>
       <w:cols w:space="720"/>
@@ -357,6 +1648,109 @@
     </w:sectPr>
   </w:body>
 </w:document>
+</file>
+
+<file path=word/endnotes.xml><?xml version="1.0" encoding="utf-8"?>
+<w:endnotes xmlns:wpc="http://schemas.microsoft.com/office/word/2010/wordprocessingCanvas" xmlns:cx="http://schemas.microsoft.com/office/drawing/2014/chartex" xmlns:cx1="http://schemas.microsoft.com/office/drawing/2015/9/8/chartex" xmlns:cx2="http://schemas.microsoft.com/office/drawing/2015/10/21/chartex" xmlns:cx3="http://schemas.microsoft.com/office/drawing/2016/5/9/chartex" xmlns:cx4="http://schemas.microsoft.com/office/drawing/2016/5/10/chartex" xmlns:cx5="http://schemas.microsoft.com/office/drawing/2016/5/11/chartex" xmlns:cx6="http://schemas.microsoft.com/office/drawing/2016/5/12/chartex" xmlns:cx7="http://schemas.microsoft.com/office/drawing/2016/5/13/chartex" xmlns:cx8="http://schemas.microsoft.com/office/drawing/2016/5/14/chartex" xmlns:mc="http://schemas.openxmlformats.org/markup-compatibility/2006" xmlns:aink="http://schemas.microsoft.com/office/drawing/2016/ink" xmlns:am3d="http://schemas.microsoft.com/office/drawing/2017/model3d" xmlns:o="urn:schemas-microsoft-com:office:office" xmlns:oel="http://schemas.microsoft.com/office/2019/extlst" xmlns:r="http://schemas.openxmlformats.org/officeDocument/2006/relationships" xmlns:m="http://schemas.openxmlformats.org/officeDocument/2006/math" xmlns:v="urn:schemas-microsoft-com:vml" xmlns:wp14="http://schemas.microsoft.com/office/word/2010/wordprocessingDrawing" xmlns:wp="http://schemas.openxmlformats.org/drawingml/2006/wordprocessingDrawing" xmlns:w10="urn:schemas-microsoft-com:office:word" xmlns:w="http://schemas.openxmlformats.org/wordprocessingml/2006/main" xmlns:w14="http://schemas.microsoft.com/office/word/2010/wordml" xmlns:w15="http://schemas.microsoft.com/office/word/2012/wordml" xmlns:w16cex="http://schemas.microsoft.com/office/word/2018/wordml/cex" xmlns:w16cid="http://schemas.microsoft.com/office/word/2016/wordml/cid" xmlns:w16="http://schemas.microsoft.com/office/word/2018/wordml" xmlns:w16du="http://schemas.microsoft.com/office/word/2023/wordml/word16du" xmlns:w16sdtdh="http://schemas.microsoft.com/office/word/2020/wordml/sdtdatahash" xmlns:w16sdtfl="http://schemas.microsoft.com/office/word/2024/wordml/sdtformatlock" xmlns:w16se="http://schemas.microsoft.com/office/word/2015/wordml/symex" xmlns:wpg="http://schemas.microsoft.com/office/word/2010/wordprocessingGroup" xmlns:wpi="http://schemas.microsoft.com/office/word/2010/wordprocessingInk" xmlns:wne="http://schemas.microsoft.com/office/word/2006/wordml" xmlns:wps="http://schemas.microsoft.com/office/word/2010/wordprocessingShape" mc:Ignorable="w14 w15 w16se w16cid w16 w16cex w16sdtdh w16sdtfl w16du wp14">
+  <w:endnote w:type="separator" w:id="-1">
+    <w:p>
+      <w:pPr>
+        <w:spacing w:after="0" w:line="240" w:lineRule="auto"/>
+      </w:pPr>
+      <w:r>
+        <w:separator/>
+      </w:r>
+    </w:p>
+  </w:endnote>
+  <w:endnote w:type="continuationSeparator" w:id="0">
+    <w:p>
+      <w:pPr>
+        <w:spacing w:after="0" w:line="240" w:lineRule="auto"/>
+      </w:pPr>
+      <w:r>
+        <w:continuationSeparator/>
+      </w:r>
+    </w:p>
+  </w:endnote>
+</w:endnotes>
+</file>
+
+<file path=word/footer1.xml><?xml version="1.0" encoding="utf-8"?>
+<w:ftr xmlns:wpc="http://schemas.microsoft.com/office/word/2010/wordprocessingCanvas" xmlns:cx="http://schemas.microsoft.com/office/drawing/2014/chartex" xmlns:cx1="http://schemas.microsoft.com/office/drawing/2015/9/8/chartex" xmlns:cx2="http://schemas.microsoft.com/office/drawing/2015/10/21/chartex" xmlns:cx3="http://schemas.microsoft.com/office/drawing/2016/5/9/chartex" xmlns:cx4="http://schemas.microsoft.com/office/drawing/2016/5/10/chartex" xmlns:cx5="http://schemas.microsoft.com/office/drawing/2016/5/11/chartex" xmlns:cx6="http://schemas.microsoft.com/office/drawing/2016/5/12/chartex" xmlns:cx7="http://schemas.microsoft.com/office/drawing/2016/5/13/chartex" xmlns:cx8="http://schemas.microsoft.com/office/drawing/2016/5/14/chartex" xmlns:mc="http://schemas.openxmlformats.org/markup-compatibility/2006" xmlns:aink="http://schemas.microsoft.com/office/drawing/2016/ink" xmlns:am3d="http://schemas.microsoft.com/office/drawing/2017/model3d" xmlns:o="urn:schemas-microsoft-com:office:office" xmlns:oel="http://schemas.microsoft.com/office/2019/extlst" xmlns:r="http://schemas.openxmlformats.org/officeDocument/2006/relationships" xmlns:m="http://schemas.openxmlformats.org/officeDocument/2006/math" xmlns:v="urn:schemas-microsoft-com:vml" xmlns:wp14="http://schemas.microsoft.com/office/word/2010/wordprocessingDrawing" xmlns:wp="http://schemas.openxmlformats.org/drawingml/2006/wordprocessingDrawing" xmlns:w10="urn:schemas-microsoft-com:office:word" xmlns:w="http://schemas.openxmlformats.org/wordprocessingml/2006/main" xmlns:w14="http://schemas.microsoft.com/office/word/2010/wordml" xmlns:w15="http://schemas.microsoft.com/office/word/2012/wordml" xmlns:w16cex="http://schemas.microsoft.com/office/word/2018/wordml/cex" xmlns:w16cid="http://schemas.microsoft.com/office/word/2016/wordml/cid" xmlns:w16="http://schemas.microsoft.com/office/word/2018/wordml" xmlns:w16du="http://schemas.microsoft.com/office/word/2023/wordml/word16du" xmlns:w16sdtdh="http://schemas.microsoft.com/office/word/2020/wordml/sdtdatahash" xmlns:w16sdtfl="http://schemas.microsoft.com/office/word/2024/wordml/sdtformatlock" xmlns:w16se="http://schemas.microsoft.com/office/word/2015/wordml/symex" xmlns:wpg="http://schemas.microsoft.com/office/word/2010/wordprocessingGroup" xmlns:wpi="http://schemas.microsoft.com/office/word/2010/wordprocessingInk" xmlns:wne="http://schemas.microsoft.com/office/word/2006/wordml" xmlns:wps="http://schemas.microsoft.com/office/word/2010/wordprocessingShape" mc:Ignorable="w14 w15 w16se w16cid w16 w16cex w16sdtdh w16sdtfl w16du wp14">
+  <w:sdt>
+    <w:sdtPr>
+      <w:id w:val="-251134071"/>
+      <w:docPartObj>
+        <w:docPartGallery w:val="Page Numbers (Bottom of Page)"/>
+        <w:docPartUnique/>
+      </w:docPartObj>
+    </w:sdtPr>
+    <w:sdtEndPr>
+      <w:rPr>
+        <w:noProof/>
+      </w:rPr>
+    </w:sdtEndPr>
+    <w:sdtContent>
+      <w:p>
+        <w:pPr>
+          <w:pStyle w:val="Footer"/>
+          <w:jc w:val="center"/>
+        </w:pPr>
+        <w:r>
+          <w:fldChar w:fldCharType="begin"/>
+        </w:r>
+        <w:r>
+          <w:instrText xml:space="preserve"> PAGE   \* MERGEFORMAT </w:instrText>
+        </w:r>
+        <w:r>
+          <w:fldChar w:fldCharType="separate"/>
+        </w:r>
+        <w:r>
+          <w:rPr>
+            <w:noProof/>
+          </w:rPr>
+          <w:t>2</w:t>
+        </w:r>
+        <w:r>
+          <w:rPr>
+            <w:noProof/>
+          </w:rPr>
+          <w:fldChar w:fldCharType="end"/>
+        </w:r>
+      </w:p>
+    </w:sdtContent>
+  </w:sdt>
+  <w:p>
+    <w:pPr>
+      <w:pStyle w:val="Footer"/>
+    </w:pPr>
+  </w:p>
+</w:ftr>
+</file>
+
+<file path=word/footnotes.xml><?xml version="1.0" encoding="utf-8"?>
+<w:footnotes xmlns:wpc="http://schemas.microsoft.com/office/word/2010/wordprocessingCanvas" xmlns:cx="http://schemas.microsoft.com/office/drawing/2014/chartex" xmlns:cx1="http://schemas.microsoft.com/office/drawing/2015/9/8/chartex" xmlns:cx2="http://schemas.microsoft.com/office/drawing/2015/10/21/chartex" xmlns:cx3="http://schemas.microsoft.com/office/drawing/2016/5/9/chartex" xmlns:cx4="http://schemas.microsoft.com/office/drawing/2016/5/10/chartex" xmlns:cx5="http://schemas.microsoft.com/office/drawing/2016/5/11/chartex" xmlns:cx6="http://schemas.microsoft.com/office/drawing/2016/5/12/chartex" xmlns:cx7="http://schemas.microsoft.com/office/drawing/2016/5/13/chartex" xmlns:cx8="http://schemas.microsoft.com/office/drawing/2016/5/14/chartex" xmlns:mc="http://schemas.openxmlformats.org/markup-compatibility/2006" xmlns:aink="http://schemas.microsoft.com/office/drawing/2016/ink" xmlns:am3d="http://schemas.microsoft.com/office/drawing/2017/model3d" xmlns:o="urn:schemas-microsoft-com:office:office" xmlns:oel="http://schemas.microsoft.com/office/2019/extlst" xmlns:r="http://schemas.openxmlformats.org/officeDocument/2006/relationships" xmlns:m="http://schemas.openxmlformats.org/officeDocument/2006/math" xmlns:v="urn:schemas-microsoft-com:vml" xmlns:wp14="http://schemas.microsoft.com/office/word/2010/wordprocessingDrawing" xmlns:wp="http://schemas.openxmlformats.org/drawingml/2006/wordprocessingDrawing" xmlns:w10="urn:schemas-microsoft-com:office:word" xmlns:w="http://schemas.openxmlformats.org/wordprocessingml/2006/main" xmlns:w14="http://schemas.microsoft.com/office/word/2010/wordml" xmlns:w15="http://schemas.microsoft.com/office/word/2012/wordml" xmlns:w16cex="http://schemas.microsoft.com/office/word/2018/wordml/cex" xmlns:w16cid="http://schemas.microsoft.com/office/word/2016/wordml/cid" xmlns:w16="http://schemas.microsoft.com/office/word/2018/wordml" xmlns:w16du="http://schemas.microsoft.com/office/word/2023/wordml/word16du" xmlns:w16sdtdh="http://schemas.microsoft.com/office/word/2020/wordml/sdtdatahash" xmlns:w16sdtfl="http://schemas.microsoft.com/office/word/2024/wordml/sdtformatlock" xmlns:w16se="http://schemas.microsoft.com/office/word/2015/wordml/symex" xmlns:wpg="http://schemas.microsoft.com/office/word/2010/wordprocessingGroup" xmlns:wpi="http://schemas.microsoft.com/office/word/2010/wordprocessingInk" xmlns:wne="http://schemas.microsoft.com/office/word/2006/wordml" xmlns:wps="http://schemas.microsoft.com/office/word/2010/wordprocessingShape" mc:Ignorable="w14 w15 w16se w16cid w16 w16cex w16sdtdh w16sdtfl w16du wp14">
+  <w:footnote w:type="separator" w:id="-1">
+    <w:p>
+      <w:pPr>
+        <w:spacing w:after="0" w:line="240" w:lineRule="auto"/>
+      </w:pPr>
+      <w:r>
+        <w:separator/>
+      </w:r>
+    </w:p>
+  </w:footnote>
+  <w:footnote w:type="continuationSeparator" w:id="0">
+    <w:p>
+      <w:pPr>
+        <w:spacing w:after="0" w:line="240" w:lineRule="auto"/>
+      </w:pPr>
+      <w:r>
+        <w:continuationSeparator/>
+      </w:r>
+    </w:p>
+  </w:footnote>
+</w:footnotes>
 </file>
 
 <file path=word/numbering.xml><?xml version="1.0" encoding="utf-8"?>
@@ -1086,6 +2480,7 @@
   <w:style w:type="character" w:default="1" w:styleId="DefaultParagraphFont">
     <w:name w:val="Default Paragraph Font"/>
     <w:uiPriority w:val="1"/>
+    <w:semiHidden/>
     <w:unhideWhenUsed/>
   </w:style>
   <w:style w:type="table" w:default="1" w:styleId="TableNormal">
@@ -1434,6 +2829,88 @@
       <w:color w:val="605E5C"/>
       <w:shd w:val="clear" w:color="auto" w:fill="E1DFDD"/>
     </w:rPr>
+  </w:style>
+  <w:style w:type="paragraph" w:styleId="Header">
+    <w:name w:val="header"/>
+    <w:basedOn w:val="Normal"/>
+    <w:link w:val="HeaderChar"/>
+    <w:uiPriority w:val="99"/>
+    <w:unhideWhenUsed/>
+    <w:rsid w:val="00AC5510"/>
+    <w:pPr>
+      <w:tabs>
+        <w:tab w:val="center" w:pos="4680"/>
+        <w:tab w:val="right" w:pos="9360"/>
+      </w:tabs>
+      <w:spacing w:after="0" w:line="240" w:lineRule="auto"/>
+    </w:pPr>
+  </w:style>
+  <w:style w:type="character" w:customStyle="1" w:styleId="HeaderChar">
+    <w:name w:val="Header Char"/>
+    <w:basedOn w:val="DefaultParagraphFont"/>
+    <w:link w:val="Header"/>
+    <w:uiPriority w:val="99"/>
+    <w:rsid w:val="00AC5510"/>
+    <w:rPr>
+      <w:lang w:val="en-ZA"/>
+    </w:rPr>
+  </w:style>
+  <w:style w:type="paragraph" w:styleId="Footer">
+    <w:name w:val="footer"/>
+    <w:basedOn w:val="Normal"/>
+    <w:link w:val="FooterChar"/>
+    <w:uiPriority w:val="99"/>
+    <w:unhideWhenUsed/>
+    <w:rsid w:val="00AC5510"/>
+    <w:pPr>
+      <w:tabs>
+        <w:tab w:val="center" w:pos="4680"/>
+        <w:tab w:val="right" w:pos="9360"/>
+      </w:tabs>
+      <w:spacing w:after="0" w:line="240" w:lineRule="auto"/>
+    </w:pPr>
+  </w:style>
+  <w:style w:type="character" w:customStyle="1" w:styleId="FooterChar">
+    <w:name w:val="Footer Char"/>
+    <w:basedOn w:val="DefaultParagraphFont"/>
+    <w:link w:val="Footer"/>
+    <w:uiPriority w:val="99"/>
+    <w:rsid w:val="00AC5510"/>
+    <w:rPr>
+      <w:lang w:val="en-ZA"/>
+    </w:rPr>
+  </w:style>
+  <w:style w:type="paragraph" w:styleId="TOCHeading">
+    <w:name w:val="TOC Heading"/>
+    <w:basedOn w:val="Heading1"/>
+    <w:next w:val="Normal"/>
+    <w:uiPriority w:val="39"/>
+    <w:unhideWhenUsed/>
+    <w:qFormat/>
+    <w:rsid w:val="00121AC2"/>
+    <w:pPr>
+      <w:spacing w:before="240" w:after="0"/>
+      <w:outlineLvl w:val="9"/>
+    </w:pPr>
+    <w:rPr>
+      <w:kern w:val="0"/>
+      <w:sz w:val="32"/>
+      <w:szCs w:val="32"/>
+      <w:lang w:val="en-US"/>
+      <w14:ligatures w14:val="none"/>
+    </w:rPr>
+  </w:style>
+  <w:style w:type="paragraph" w:styleId="TOC1">
+    <w:name w:val="toc 1"/>
+    <w:basedOn w:val="Normal"/>
+    <w:next w:val="Normal"/>
+    <w:autoRedefine/>
+    <w:uiPriority w:val="39"/>
+    <w:unhideWhenUsed/>
+    <w:rsid w:val="00DC2B5C"/>
+    <w:pPr>
+      <w:spacing w:after="100"/>
+    </w:pPr>
   </w:style>
 </w:styles>
 </file>
@@ -1731,4 +3208,16 @@
     </a:ext>
   </a:extLst>
 </a:theme>
+</file>
+
+<file path=customXml/item1.xml><?xml version="1.0" encoding="utf-8"?>
+<b:Sources xmlns:b="http://schemas.openxmlformats.org/officeDocument/2006/bibliography" xmlns="http://schemas.openxmlformats.org/officeDocument/2006/bibliography" SelectedStyle="\APASixthEditionOfficeOnline.xsl" StyleName="APA" Version="6"/>
+</file>
+
+<file path=customXml/itemProps1.xml><?xml version="1.0" encoding="utf-8"?>
+<ds:datastoreItem xmlns:ds="http://schemas.openxmlformats.org/officeDocument/2006/customXml" ds:itemID="{B89AA293-4220-4FA4-B4C1-97A53608FA4C}">
+  <ds:schemaRefs>
+    <ds:schemaRef ds:uri="http://schemas.openxmlformats.org/officeDocument/2006/bibliography"/>
+  </ds:schemaRefs>
+</ds:datastoreItem>
 </file>
</xml_diff>